<commit_message>
paper fixes, draft 9
</commit_message>
<xml_diff>
--- a/paper/ForGigaScience_Figures_draft9.docx
+++ b/paper/ForGigaScience_Figures_draft9.docx
@@ -762,7 +762,7 @@
                     <a:blip r:embed="rId5">
                       <a:extLst>
                         <a:ext uri="{28A0092B-C50C-407E-A947-70E740481C1C}">
-                          <a14:useLocalDpi xmlns:a14="http://schemas.microsoft.com/office/drawing/2010/main" val="0"/>
+                          <a14:useLocalDpi xmlns:a14="http://schemas.microsoft.com/office/drawing/2010/main"/>
                         </a:ext>
                       </a:extLst>
                     </a:blip>
@@ -1136,7 +1136,7 @@
                     <a:blip r:embed="rId6">
                       <a:extLst>
                         <a:ext uri="{28A0092B-C50C-407E-A947-70E740481C1C}">
-                          <a14:useLocalDpi xmlns:a14="http://schemas.microsoft.com/office/drawing/2010/main" val="0"/>
+                          <a14:useLocalDpi xmlns:a14="http://schemas.microsoft.com/office/drawing/2010/main"/>
                         </a:ext>
                       </a:extLst>
                     </a:blip>
@@ -1207,7 +1207,7 @@
                     <a:blip r:embed="rId7">
                       <a:extLst>
                         <a:ext uri="{28A0092B-C50C-407E-A947-70E740481C1C}">
-                          <a14:useLocalDpi xmlns:a14="http://schemas.microsoft.com/office/drawing/2010/main" val="0"/>
+                          <a14:useLocalDpi xmlns:a14="http://schemas.microsoft.com/office/drawing/2010/main"/>
                         </a:ext>
                       </a:extLst>
                     </a:blip>
@@ -1625,7 +1625,7 @@
                     <a:blip r:embed="rId8">
                       <a:extLst>
                         <a:ext uri="{28A0092B-C50C-407E-A947-70E740481C1C}">
-                          <a14:useLocalDpi xmlns:a14="http://schemas.microsoft.com/office/drawing/2010/main" val="0"/>
+                          <a14:useLocalDpi xmlns:a14="http://schemas.microsoft.com/office/drawing/2010/main"/>
                         </a:ext>
                       </a:extLst>
                     </a:blip>
@@ -1785,10 +1785,10 @@
         </w:rPr>
         <w:lastRenderedPageBreak/>
         <w:drawing>
-          <wp:inline distT="0" distB="0" distL="0" distR="0" wp14:anchorId="24DF1A3D" wp14:editId="61A05D91">
+          <wp:inline distT="0" distB="0" distL="0" distR="0" wp14:anchorId="16CEEA1D" wp14:editId="4CA3ECC8">
             <wp:extent cx="5935980" cy="5935980"/>
             <wp:effectExtent l="0" t="0" r="7620" b="7620"/>
-            <wp:docPr id="8" name="Picture 8" descr="Figure4_unique_kmers.png"/>
+            <wp:docPr id="2" name="Picture 2" descr="Figure4_unique_kmers.png"/>
             <wp:cNvGraphicFramePr>
               <a:graphicFrameLocks xmlns:a="http://schemas.openxmlformats.org/drawingml/2006/main" noChangeAspect="1"/>
             </wp:cNvGraphicFramePr>
@@ -1796,7 +1796,7 @@
               <a:graphicData uri="http://schemas.openxmlformats.org/drawingml/2006/picture">
                 <pic:pic xmlns:pic="http://schemas.openxmlformats.org/drawingml/2006/picture">
                   <pic:nvPicPr>
-                    <pic:cNvPr id="0" name="Picture 5" descr="Figure4_unique_kmers.png"/>
+                    <pic:cNvPr id="0" name="Picture 1" descr="Figure4_unique_kmers.png"/>
                     <pic:cNvPicPr>
                       <a:picLocks noChangeAspect="1" noChangeArrowheads="1"/>
                     </pic:cNvPicPr>
@@ -1805,7 +1805,7 @@
                     <a:blip r:embed="rId9">
                       <a:extLst>
                         <a:ext uri="{28A0092B-C50C-407E-A947-70E740481C1C}">
-                          <a14:useLocalDpi xmlns:a14="http://schemas.microsoft.com/office/drawing/2010/main" val="0"/>
+                          <a14:useLocalDpi xmlns:a14="http://schemas.microsoft.com/office/drawing/2010/main"/>
                         </a:ext>
                       </a:extLst>
                     </a:blip>
@@ -2029,7 +2029,19 @@
         <w:rPr>
           <w:rFonts w:eastAsia="Times New Roman"/>
         </w:rPr>
-        <w:t xml:space="preserve">More than 97% of the </w:t>
+        <w:t>More than 9</w:t>
+      </w:r>
+      <w:r>
+        <w:rPr>
+          <w:rFonts w:eastAsia="Times New Roman"/>
+        </w:rPr>
+        <w:t>5</w:t>
+      </w:r>
+      <w:r>
+        <w:rPr>
+          <w:rFonts w:eastAsia="Times New Roman"/>
+        </w:rPr>
+        <w:t xml:space="preserve">% of the </w:t>
       </w:r>
       <w:r>
         <w:rPr>
@@ -2144,7 +2156,7 @@
                     <a:blip r:embed="rId10">
                       <a:extLst>
                         <a:ext uri="{28A0092B-C50C-407E-A947-70E740481C1C}">
-                          <a14:useLocalDpi xmlns:a14="http://schemas.microsoft.com/office/drawing/2010/main" val="0"/>
+                          <a14:useLocalDpi xmlns:a14="http://schemas.microsoft.com/office/drawing/2010/main"/>
                         </a:ext>
                       </a:extLst>
                     </a:blip>
@@ -2207,7 +2219,7 @@
                     <a:blip r:embed="rId11">
                       <a:extLst>
                         <a:ext uri="{28A0092B-C50C-407E-A947-70E740481C1C}">
-                          <a14:useLocalDpi xmlns:a14="http://schemas.microsoft.com/office/drawing/2010/main" val="0"/>
+                          <a14:useLocalDpi xmlns:a14="http://schemas.microsoft.com/office/drawing/2010/main"/>
                         </a:ext>
                       </a:extLst>
                     </a:blip>
@@ -2451,7 +2463,7 @@
                     <a:blip r:embed="rId12">
                       <a:extLst>
                         <a:ext uri="{28A0092B-C50C-407E-A947-70E740481C1C}">
-                          <a14:useLocalDpi xmlns:a14="http://schemas.microsoft.com/office/drawing/2010/main" val="0"/>
+                          <a14:useLocalDpi xmlns:a14="http://schemas.microsoft.com/office/drawing/2010/main"/>
                         </a:ext>
                       </a:extLst>
                     </a:blip>
@@ -2838,6 +2850,14 @@
           <w:b/>
         </w:rPr>
       </w:pPr>
+    </w:p>
+    <w:p>
+      <w:pPr>
+        <w:rPr>
+          <w:rFonts w:eastAsia="Times New Roman"/>
+          <w:b/>
+        </w:rPr>
+      </w:pPr>
       <w:r>
         <w:rPr>
           <w:rFonts w:eastAsia="Times New Roman"/>
@@ -2846,10 +2866,10 @@
           <w:lang w:val="en-US"/>
         </w:rPr>
         <w:drawing>
-          <wp:inline distT="0" distB="0" distL="0" distR="0" wp14:anchorId="65C35220" wp14:editId="4D5FCE8F">
+          <wp:inline distT="0" distB="0" distL="0" distR="0" wp14:anchorId="78EC6641" wp14:editId="622E4AF1">
             <wp:extent cx="5935980" cy="5935980"/>
             <wp:effectExtent l="0" t="0" r="7620" b="7620"/>
-            <wp:docPr id="9" name="Picture 9" descr="Figure7_unique_gene_names.png"/>
+            <wp:docPr id="4" name="Picture 4" descr="Figure7_unique_gene_names.png"/>
             <wp:cNvGraphicFramePr>
               <a:graphicFrameLocks xmlns:a="http://schemas.openxmlformats.org/drawingml/2006/main" noChangeAspect="1"/>
             </wp:cNvGraphicFramePr>
@@ -2857,7 +2877,7 @@
               <a:graphicData uri="http://schemas.openxmlformats.org/drawingml/2006/picture">
                 <pic:pic xmlns:pic="http://schemas.openxmlformats.org/drawingml/2006/picture">
                   <pic:nvPicPr>
-                    <pic:cNvPr id="0" name="Picture 6" descr="Figure7_unique_gene_names.png"/>
+                    <pic:cNvPr id="0" name="Picture 2" descr="Figure7_unique_gene_names.png"/>
                     <pic:cNvPicPr>
                       <a:picLocks noChangeAspect="1" noChangeArrowheads="1"/>
                     </pic:cNvPicPr>
@@ -2866,7 +2886,7 @@
                     <a:blip r:embed="rId13">
                       <a:extLst>
                         <a:ext uri="{28A0092B-C50C-407E-A947-70E740481C1C}">
-                          <a14:useLocalDpi xmlns:a14="http://schemas.microsoft.com/office/drawing/2010/main" val="0"/>
+                          <a14:useLocalDpi xmlns:a14="http://schemas.microsoft.com/office/drawing/2010/main"/>
                         </a:ext>
                       </a:extLst>
                     </a:blip>
@@ -2897,14 +2917,6 @@
     </w:p>
     <w:p>
       <w:pPr>
-        <w:rPr>
-          <w:rFonts w:eastAsia="Times New Roman"/>
-          <w:b/>
-        </w:rPr>
-      </w:pPr>
-    </w:p>
-    <w:p>
-      <w:pPr>
         <w:tabs>
           <w:tab w:val="left" w:pos="2142"/>
         </w:tabs>
@@ -2916,7 +2928,19 @@
         <w:rPr>
           <w:rFonts w:eastAsia="Times New Roman"/>
         </w:rPr>
-        <w:t xml:space="preserve">Figure 7. Unique gene names found in either NCGR </w:t>
+        <w:t xml:space="preserve">Figure 7. Unique gene names found in </w:t>
+      </w:r>
+      <w:r>
+        <w:rPr>
+          <w:rFonts w:eastAsia="Times New Roman"/>
+        </w:rPr>
+        <w:t xml:space="preserve">a subset (296 samples) of </w:t>
+      </w:r>
+      <w:r>
+        <w:rPr>
+          <w:rFonts w:eastAsia="Times New Roman"/>
+        </w:rPr>
+        <w:t xml:space="preserve">either NCGR </w:t>
       </w:r>
       <w:r>
         <w:rPr>
@@ -2980,7 +3004,19 @@
         <w:rPr>
           <w:rFonts w:eastAsia="Times New Roman"/>
         </w:rPr>
-        <w:t xml:space="preserve">. The line indicates a 1:1 relationship between the unique gene names in DIB and NCGR. DIB assemblies had </w:t>
+        <w:t xml:space="preserve">. The line indicates a 1:1 relationship between the unique gene names in DIB and NCGR. </w:t>
+      </w:r>
+      <w:r>
+        <w:rPr>
+          <w:rFonts w:eastAsia="Times New Roman"/>
+        </w:rPr>
+        <w:t xml:space="preserve">More than 97% of the </w:t>
+      </w:r>
+      <w:r>
+        <w:rPr>
+          <w:rFonts w:eastAsia="Times New Roman"/>
+        </w:rPr>
+        <w:t xml:space="preserve">DIB assemblies had </w:t>
       </w:r>
       <w:r>
         <w:rPr>
@@ -2998,6 +3034,12 @@
         <w:rPr>
           <w:rFonts w:eastAsia="Times New Roman"/>
         </w:rPr>
+        <w:t xml:space="preserve">unique </w:t>
+      </w:r>
+      <w:r>
+        <w:rPr>
+          <w:rFonts w:eastAsia="Times New Roman"/>
+        </w:rPr>
         <w:t xml:space="preserve">gene </w:t>
       </w:r>
       <w:r>
@@ -3010,59 +3052,175 @@
         <w:rPr>
           <w:rFonts w:eastAsia="Times New Roman"/>
         </w:rPr>
-        <w:t>than in NCGR assemblies.</w:t>
-      </w:r>
-      <w:bookmarkStart w:id="0" w:name="_GoBack"/>
-      <w:bookmarkEnd w:id="0"/>
-    </w:p>
-    <w:p>
-      <w:pPr>
-        <w:pStyle w:val="Normal1"/>
-        <w:rPr>
-          <w:rFonts w:eastAsia="Times New Roman"/>
-        </w:rPr>
-      </w:pPr>
-    </w:p>
-    <w:p>
-      <w:pPr>
-        <w:pStyle w:val="Normal1"/>
-        <w:rPr>
-          <w:rFonts w:eastAsia="Times New Roman"/>
-        </w:rPr>
-      </w:pPr>
-    </w:p>
-    <w:p>
-      <w:pPr>
-        <w:pStyle w:val="Normal1"/>
-        <w:rPr>
-          <w:rFonts w:eastAsia="Times New Roman"/>
-        </w:rPr>
-      </w:pPr>
-    </w:p>
-    <w:p>
-      <w:pPr>
-        <w:pStyle w:val="Normal1"/>
-        <w:rPr>
-          <w:rFonts w:eastAsia="Times New Roman"/>
-        </w:rPr>
-      </w:pPr>
-    </w:p>
-    <w:p>
-      <w:pPr>
-        <w:pStyle w:val="Normal1"/>
-        <w:rPr>
-          <w:rFonts w:eastAsia="Times New Roman"/>
-        </w:rPr>
-      </w:pPr>
-      <w:r>
-        <w:rPr>
-          <w:rFonts w:eastAsia="Times New Roman"/>
+        <w:t>than in NCGR assemblies</w:t>
+      </w:r>
+      <w:r>
+        <w:rPr>
+          <w:rFonts w:eastAsia="Times New Roman"/>
+        </w:rPr>
+        <w:t xml:space="preserve"> of the same sample</w:t>
+      </w:r>
+      <w:r>
+        <w:rPr>
+          <w:rFonts w:eastAsia="Times New Roman"/>
+        </w:rPr>
+        <w:t>.</w:t>
+      </w:r>
+      <w:r>
+        <w:rPr>
+          <w:rFonts w:eastAsia="Times New Roman"/>
+        </w:rPr>
+        <w:t xml:space="preserve"> </w:t>
+      </w:r>
+    </w:p>
+    <w:p>
+      <w:pPr>
+        <w:pStyle w:val="Normal1"/>
+        <w:rPr>
+          <w:rFonts w:eastAsia="Times New Roman"/>
+        </w:rPr>
+      </w:pPr>
+    </w:p>
+    <w:p>
+      <w:pPr>
+        <w:pStyle w:val="Normal1"/>
+        <w:rPr>
+          <w:rFonts w:eastAsia="Times New Roman"/>
+        </w:rPr>
+      </w:pPr>
+    </w:p>
+    <w:p>
+      <w:pPr>
+        <w:pStyle w:val="Normal1"/>
+        <w:rPr>
+          <w:rFonts w:eastAsia="Times New Roman"/>
+        </w:rPr>
+      </w:pPr>
+      <w:r>
+        <w:rPr>
+          <w:rFonts w:eastAsia="Times New Roman"/>
+          <w:noProof/>
+          <w:lang w:val="en-US"/>
+        </w:rPr>
+        <w:lastRenderedPageBreak/>
+        <mc:AlternateContent>
+          <mc:Choice Requires="wps">
+            <w:drawing>
+              <wp:anchor distT="0" distB="0" distL="114300" distR="114300" simplePos="0" relativeHeight="251659264" behindDoc="0" locked="0" layoutInCell="1" allowOverlap="1" wp14:anchorId="3A5F008C" wp14:editId="48748C75">
+                <wp:simplePos x="0" y="0"/>
+                <wp:positionH relativeFrom="column">
+                  <wp:posOffset>165525</wp:posOffset>
+                </wp:positionH>
+                <wp:positionV relativeFrom="paragraph">
+                  <wp:posOffset>635</wp:posOffset>
+                </wp:positionV>
+                <wp:extent cx="342900" cy="342900"/>
+                <wp:effectExtent l="0" t="0" r="0" b="12700"/>
+                <wp:wrapSquare wrapText="bothSides"/>
+                <wp:docPr id="12" name="Text Box 12"/>
+                <wp:cNvGraphicFramePr/>
+                <a:graphic xmlns:a="http://schemas.openxmlformats.org/drawingml/2006/main">
+                  <a:graphicData uri="http://schemas.microsoft.com/office/word/2010/wordprocessingShape">
+                    <wps:wsp>
+                      <wps:cNvSpPr txBox="1"/>
+                      <wps:spPr>
+                        <a:xfrm>
+                          <a:off x="0" y="0"/>
+                          <a:ext cx="342900" cy="342900"/>
+                        </a:xfrm>
+                        <a:prstGeom prst="rect">
+                          <a:avLst/>
+                        </a:prstGeom>
+                        <a:noFill/>
+                        <a:ln>
+                          <a:noFill/>
+                        </a:ln>
+                        <a:effectLst/>
+                      </wps:spPr>
+                      <wps:style>
+                        <a:lnRef idx="0">
+                          <a:schemeClr val="accent1"/>
+                        </a:lnRef>
+                        <a:fillRef idx="0">
+                          <a:schemeClr val="accent1"/>
+                        </a:fillRef>
+                        <a:effectRef idx="0">
+                          <a:schemeClr val="accent1"/>
+                        </a:effectRef>
+                        <a:fontRef idx="minor">
+                          <a:schemeClr val="dk1"/>
+                        </a:fontRef>
+                      </wps:style>
+                      <wps:txbx>
+                        <w:txbxContent>
+                          <w:p>
+                            <w:r>
+                              <w:t>A</w:t>
+                            </w:r>
+                          </w:p>
+                        </w:txbxContent>
+                      </wps:txbx>
+                      <wps:bodyPr rot="0" spcFirstLastPara="0" vertOverflow="overflow" horzOverflow="overflow" vert="horz" wrap="square" lIns="91440" tIns="45720" rIns="91440" bIns="45720" numCol="1" spcCol="0" rtlCol="0" fromWordArt="0" anchor="t" anchorCtr="0" forceAA="0" compatLnSpc="1">
+                        <a:prstTxWarp prst="textNoShape">
+                          <a:avLst/>
+                        </a:prstTxWarp>
+                        <a:noAutofit/>
+                      </wps:bodyPr>
+                    </wps:wsp>
+                  </a:graphicData>
+                </a:graphic>
+              </wp:anchor>
+            </w:drawing>
+          </mc:Choice>
+          <mc:Fallback>
+            <w:pict>
+              <v:shapetype w14:anchorId="3A5F008C" id="_x0000_t202" coordsize="21600,21600" o:spt="202" path="m0,0l0,21600,21600,21600,21600,0xe">
+                <v:stroke joinstyle="miter"/>
+                <v:path gradientshapeok="t" o:connecttype="rect"/>
+              </v:shapetype>
+              <v:shape id="Text Box 12" o:spid="_x0000_s1026" type="#_x0000_t202" style="position:absolute;margin-left:13.05pt;margin-top:.05pt;width:27pt;height:27pt;z-index:251659264;visibility:visible;mso-wrap-style:square;mso-wrap-distance-left:9pt;mso-wrap-distance-top:0;mso-wrap-distance-right:9pt;mso-wrap-distance-bottom:0;mso-position-horizontal:absolute;mso-position-horizontal-relative:text;mso-position-vertical:absolute;mso-position-vertical-relative:text;v-text-anchor:top" o:gfxdata="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" filled="f" stroked="f">
+                <v:textbox>
+                  <w:txbxContent>
+                    <w:p>
+                      <w:r>
+                        <w:t>A</w:t>
+                      </w:r>
+                    </w:p>
+                  </w:txbxContent>
+                </v:textbox>
+                <w10:wrap type="square"/>
+              </v:shape>
+            </w:pict>
+          </mc:Fallback>
+        </mc:AlternateContent>
+      </w:r>
+      <w:r>
+        <w:rPr>
+          <w:rFonts w:eastAsia="Times New Roman"/>
+          <w:noProof/>
+          <w:lang w:val="en-US"/>
         </w:rPr>
         <w:drawing>
-          <wp:inline distT="0" distB="0" distL="0" distR="0" wp14:anchorId="2E37AF0A" wp14:editId="51139010">
-            <wp:extent cx="5943600" cy="4740910"/>
-            <wp:effectExtent l="0" t="0" r="0" b="8890"/>
-            <wp:docPr id="11" name="Picture 11"/>
+          <wp:anchor distT="0" distB="0" distL="114300" distR="114300" simplePos="0" relativeHeight="251658239" behindDoc="0" locked="0" layoutInCell="1" allowOverlap="1" wp14:anchorId="7B2A2CF6" wp14:editId="2F8E3003">
+            <wp:simplePos x="0" y="0"/>
+            <wp:positionH relativeFrom="column">
+              <wp:posOffset>-173990</wp:posOffset>
+            </wp:positionH>
+            <wp:positionV relativeFrom="paragraph">
+              <wp:posOffset>0</wp:posOffset>
+            </wp:positionV>
+            <wp:extent cx="4649470" cy="6974840"/>
+            <wp:effectExtent l="0" t="0" r="0" b="10160"/>
+            <wp:wrapTight wrapText="bothSides">
+              <wp:wrapPolygon edited="0">
+                <wp:start x="0" y="0"/>
+                <wp:lineTo x="0" y="21553"/>
+                <wp:lineTo x="21476" y="21553"/>
+                <wp:lineTo x="21476" y="0"/>
+                <wp:lineTo x="0" y="0"/>
+              </wp:wrapPolygon>
+            </wp:wrapTight>
+            <wp:docPr id="21" name="Picture 21" descr="Figure8_all.png"/>
             <wp:cNvGraphicFramePr>
               <a:graphicFrameLocks xmlns:a="http://schemas.openxmlformats.org/drawingml/2006/main" noChangeAspect="1"/>
             </wp:cNvGraphicFramePr>
@@ -3070,28 +3228,47 @@
               <a:graphicData uri="http://schemas.openxmlformats.org/drawingml/2006/picture">
                 <pic:pic xmlns:pic="http://schemas.openxmlformats.org/drawingml/2006/picture">
                   <pic:nvPicPr>
-                    <pic:cNvPr id="1" name=""/>
-                    <pic:cNvPicPr/>
+                    <pic:cNvPr id="0" name="Picture 6" descr="Figure8_all.png"/>
+                    <pic:cNvPicPr>
+                      <a:picLocks noChangeAspect="1" noChangeArrowheads="1"/>
+                    </pic:cNvPicPr>
                   </pic:nvPicPr>
                   <pic:blipFill>
-                    <a:blip r:embed="rId14"/>
+                    <a:blip r:embed="rId14">
+                      <a:extLst>
+                        <a:ext uri="{28A0092B-C50C-407E-A947-70E740481C1C}">
+                          <a14:useLocalDpi xmlns:a14="http://schemas.microsoft.com/office/drawing/2010/main"/>
+                        </a:ext>
+                      </a:extLst>
+                    </a:blip>
+                    <a:srcRect/>
                     <a:stretch>
                       <a:fillRect/>
                     </a:stretch>
                   </pic:blipFill>
-                  <pic:spPr>
+                  <pic:spPr bwMode="auto">
                     <a:xfrm>
                       <a:off x="0" y="0"/>
-                      <a:ext cx="5943600" cy="4740910"/>
+                      <a:ext cx="4649470" cy="6974840"/>
                     </a:xfrm>
                     <a:prstGeom prst="rect">
                       <a:avLst/>
                     </a:prstGeom>
+                    <a:noFill/>
+                    <a:ln>
+                      <a:noFill/>
+                    </a:ln>
                   </pic:spPr>
                 </pic:pic>
               </a:graphicData>
             </a:graphic>
-          </wp:inline>
+            <wp14:sizeRelH relativeFrom="page">
+              <wp14:pctWidth>0</wp14:pctWidth>
+            </wp14:sizeRelH>
+            <wp14:sizeRelV relativeFrom="page">
+              <wp14:pctHeight>0</wp14:pctHeight>
+            </wp14:sizeRelV>
+          </wp:anchor>
         </w:drawing>
       </w:r>
     </w:p>
@@ -3099,21 +3276,567 @@
       <w:pPr>
         <w:pStyle w:val="Normal1"/>
         <w:rPr>
-          <w:ins w:id="1" w:author="Harriet Alexander" w:date="2018-05-10T15:38:00Z"/>
-          <w:rFonts w:eastAsia="Times New Roman"/>
-        </w:rPr>
-      </w:pPr>
-      <w:r>
-        <w:rPr>
-          <w:rFonts w:eastAsia="Times New Roman"/>
-        </w:rPr>
-        <w:t xml:space="preserve">Figure 8. Box-and-whisker plots for the seven most common phyla in the MMETSP dataset. Clockwise from the top left (A) number of input reads, (B) </w:t>
-      </w:r>
-      <w:r>
-        <w:rPr>
-          <w:rFonts w:eastAsia="Times New Roman"/>
-        </w:rPr>
-        <w:t xml:space="preserve">number of </w:t>
+          <w:rFonts w:eastAsia="Times New Roman"/>
+        </w:rPr>
+      </w:pPr>
+    </w:p>
+    <w:p>
+      <w:pPr>
+        <w:pStyle w:val="Normal1"/>
+        <w:rPr>
+          <w:rFonts w:eastAsia="Times New Roman"/>
+        </w:rPr>
+      </w:pPr>
+    </w:p>
+    <w:p>
+      <w:pPr>
+        <w:pStyle w:val="Normal1"/>
+        <w:rPr>
+          <w:rFonts w:eastAsia="Times New Roman"/>
+        </w:rPr>
+      </w:pPr>
+    </w:p>
+    <w:p>
+      <w:pPr>
+        <w:pStyle w:val="Normal1"/>
+        <w:rPr>
+          <w:rFonts w:eastAsia="Times New Roman"/>
+        </w:rPr>
+      </w:pPr>
+    </w:p>
+    <w:p>
+      <w:pPr>
+        <w:pStyle w:val="Normal1"/>
+        <w:rPr>
+          <w:rFonts w:eastAsia="Times New Roman"/>
+        </w:rPr>
+      </w:pPr>
+    </w:p>
+    <w:p>
+      <w:pPr>
+        <w:pStyle w:val="Normal1"/>
+        <w:rPr>
+          <w:rFonts w:eastAsia="Times New Roman"/>
+        </w:rPr>
+      </w:pPr>
+    </w:p>
+    <w:p>
+      <w:pPr>
+        <w:pStyle w:val="Normal1"/>
+        <w:rPr>
+          <w:rFonts w:eastAsia="Times New Roman"/>
+        </w:rPr>
+      </w:pPr>
+    </w:p>
+    <w:p>
+      <w:pPr>
+        <w:pStyle w:val="Normal1"/>
+        <w:rPr>
+          <w:rFonts w:eastAsia="Times New Roman"/>
+        </w:rPr>
+      </w:pPr>
+    </w:p>
+    <w:p>
+      <w:pPr>
+        <w:pStyle w:val="Normal1"/>
+        <w:rPr>
+          <w:rFonts w:eastAsia="Times New Roman"/>
+        </w:rPr>
+      </w:pPr>
+      <w:r>
+        <w:rPr>
+          <w:rFonts w:eastAsia="Times New Roman"/>
+          <w:noProof/>
+          <w:lang w:val="en-US"/>
+        </w:rPr>
+        <mc:AlternateContent>
+          <mc:Choice Requires="wps">
+            <w:drawing>
+              <wp:anchor distT="0" distB="0" distL="114300" distR="114300" simplePos="0" relativeHeight="251661312" behindDoc="0" locked="0" layoutInCell="1" allowOverlap="1" wp14:anchorId="53C1DF4C" wp14:editId="59719F8E">
+                <wp:simplePos x="0" y="0"/>
+                <wp:positionH relativeFrom="column">
+                  <wp:posOffset>167640</wp:posOffset>
+                </wp:positionH>
+                <wp:positionV relativeFrom="paragraph">
+                  <wp:posOffset>18536</wp:posOffset>
+                </wp:positionV>
+                <wp:extent cx="342900" cy="342900"/>
+                <wp:effectExtent l="0" t="0" r="0" b="12700"/>
+                <wp:wrapSquare wrapText="bothSides"/>
+                <wp:docPr id="16" name="Text Box 16"/>
+                <wp:cNvGraphicFramePr/>
+                <a:graphic xmlns:a="http://schemas.openxmlformats.org/drawingml/2006/main">
+                  <a:graphicData uri="http://schemas.microsoft.com/office/word/2010/wordprocessingShape">
+                    <wps:wsp>
+                      <wps:cNvSpPr txBox="1"/>
+                      <wps:spPr>
+                        <a:xfrm>
+                          <a:off x="0" y="0"/>
+                          <a:ext cx="342900" cy="342900"/>
+                        </a:xfrm>
+                        <a:prstGeom prst="rect">
+                          <a:avLst/>
+                        </a:prstGeom>
+                        <a:noFill/>
+                        <a:ln>
+                          <a:noFill/>
+                        </a:ln>
+                        <a:effectLst/>
+                      </wps:spPr>
+                      <wps:style>
+                        <a:lnRef idx="0">
+                          <a:schemeClr val="accent1"/>
+                        </a:lnRef>
+                        <a:fillRef idx="0">
+                          <a:schemeClr val="accent1"/>
+                        </a:fillRef>
+                        <a:effectRef idx="0">
+                          <a:schemeClr val="accent1"/>
+                        </a:effectRef>
+                        <a:fontRef idx="minor">
+                          <a:schemeClr val="dk1"/>
+                        </a:fontRef>
+                      </wps:style>
+                      <wps:txbx>
+                        <w:txbxContent>
+                          <w:p>
+                            <w:r>
+                              <w:t>B</w:t>
+                            </w:r>
+                          </w:p>
+                        </w:txbxContent>
+                      </wps:txbx>
+                      <wps:bodyPr rot="0" spcFirstLastPara="0" vertOverflow="overflow" horzOverflow="overflow" vert="horz" wrap="square" lIns="91440" tIns="45720" rIns="91440" bIns="45720" numCol="1" spcCol="0" rtlCol="0" fromWordArt="0" anchor="t" anchorCtr="0" forceAA="0" compatLnSpc="1">
+                        <a:prstTxWarp prst="textNoShape">
+                          <a:avLst/>
+                        </a:prstTxWarp>
+                        <a:noAutofit/>
+                      </wps:bodyPr>
+                    </wps:wsp>
+                  </a:graphicData>
+                </a:graphic>
+              </wp:anchor>
+            </w:drawing>
+          </mc:Choice>
+          <mc:Fallback>
+            <w:pict>
+              <v:shape w14:anchorId="53C1DF4C" id="Text Box 16" o:spid="_x0000_s1027" type="#_x0000_t202" style="position:absolute;margin-left:13.2pt;margin-top:1.45pt;width:27pt;height:27pt;z-index:251661312;visibility:visible;mso-wrap-style:square;mso-wrap-distance-left:9pt;mso-wrap-distance-top:0;mso-wrap-distance-right:9pt;mso-wrap-distance-bottom:0;mso-position-horizontal:absolute;mso-position-horizontal-relative:text;mso-position-vertical:absolute;mso-position-vertical-relative:text;v-text-anchor:top" o:gfxdata="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" filled="f" stroked="f">
+                <v:textbox>
+                  <w:txbxContent>
+                    <w:p>
+                      <w:r>
+                        <w:t>B</w:t>
+                      </w:r>
+                    </w:p>
+                  </w:txbxContent>
+                </v:textbox>
+                <w10:wrap type="square"/>
+              </v:shape>
+            </w:pict>
+          </mc:Fallback>
+        </mc:AlternateContent>
+      </w:r>
+    </w:p>
+    <w:p>
+      <w:pPr>
+        <w:pStyle w:val="Normal1"/>
+        <w:rPr>
+          <w:rFonts w:eastAsia="Times New Roman"/>
+        </w:rPr>
+      </w:pPr>
+    </w:p>
+    <w:p>
+      <w:pPr>
+        <w:pStyle w:val="Normal1"/>
+        <w:rPr>
+          <w:rFonts w:eastAsia="Times New Roman"/>
+        </w:rPr>
+      </w:pPr>
+    </w:p>
+    <w:p>
+      <w:pPr>
+        <w:pStyle w:val="Normal1"/>
+        <w:rPr>
+          <w:rFonts w:eastAsia="Times New Roman"/>
+        </w:rPr>
+      </w:pPr>
+    </w:p>
+    <w:p>
+      <w:pPr>
+        <w:pStyle w:val="Normal1"/>
+        <w:rPr>
+          <w:rFonts w:eastAsia="Times New Roman"/>
+        </w:rPr>
+      </w:pPr>
+    </w:p>
+    <w:p>
+      <w:pPr>
+        <w:pStyle w:val="Normal1"/>
+        <w:rPr>
+          <w:rFonts w:eastAsia="Times New Roman"/>
+        </w:rPr>
+      </w:pPr>
+    </w:p>
+    <w:p>
+      <w:pPr>
+        <w:pStyle w:val="Normal1"/>
+        <w:rPr>
+          <w:rFonts w:eastAsia="Times New Roman"/>
+        </w:rPr>
+      </w:pPr>
+    </w:p>
+    <w:p>
+      <w:pPr>
+        <w:pStyle w:val="Normal1"/>
+        <w:rPr>
+          <w:rFonts w:eastAsia="Times New Roman"/>
+        </w:rPr>
+      </w:pPr>
+    </w:p>
+    <w:p>
+      <w:pPr>
+        <w:pStyle w:val="Normal1"/>
+        <w:rPr>
+          <w:rFonts w:eastAsia="Times New Roman"/>
+        </w:rPr>
+      </w:pPr>
+      <w:r>
+        <w:rPr>
+          <w:rFonts w:eastAsia="Times New Roman"/>
+          <w:noProof/>
+          <w:lang w:val="en-US"/>
+        </w:rPr>
+        <mc:AlternateContent>
+          <mc:Choice Requires="wps">
+            <w:drawing>
+              <wp:anchor distT="0" distB="0" distL="114300" distR="114300" simplePos="0" relativeHeight="251663360" behindDoc="0" locked="0" layoutInCell="1" allowOverlap="1" wp14:anchorId="59C34B82" wp14:editId="21413081">
+                <wp:simplePos x="0" y="0"/>
+                <wp:positionH relativeFrom="column">
+                  <wp:posOffset>165735</wp:posOffset>
+                </wp:positionH>
+                <wp:positionV relativeFrom="paragraph">
+                  <wp:posOffset>118745</wp:posOffset>
+                </wp:positionV>
+                <wp:extent cx="342900" cy="342900"/>
+                <wp:effectExtent l="0" t="0" r="0" b="12700"/>
+                <wp:wrapSquare wrapText="bothSides"/>
+                <wp:docPr id="17" name="Text Box 17"/>
+                <wp:cNvGraphicFramePr/>
+                <a:graphic xmlns:a="http://schemas.openxmlformats.org/drawingml/2006/main">
+                  <a:graphicData uri="http://schemas.microsoft.com/office/word/2010/wordprocessingShape">
+                    <wps:wsp>
+                      <wps:cNvSpPr txBox="1"/>
+                      <wps:spPr>
+                        <a:xfrm>
+                          <a:off x="0" y="0"/>
+                          <a:ext cx="342900" cy="342900"/>
+                        </a:xfrm>
+                        <a:prstGeom prst="rect">
+                          <a:avLst/>
+                        </a:prstGeom>
+                        <a:noFill/>
+                        <a:ln>
+                          <a:noFill/>
+                        </a:ln>
+                        <a:effectLst/>
+                      </wps:spPr>
+                      <wps:style>
+                        <a:lnRef idx="0">
+                          <a:schemeClr val="accent1"/>
+                        </a:lnRef>
+                        <a:fillRef idx="0">
+                          <a:schemeClr val="accent1"/>
+                        </a:fillRef>
+                        <a:effectRef idx="0">
+                          <a:schemeClr val="accent1"/>
+                        </a:effectRef>
+                        <a:fontRef idx="minor">
+                          <a:schemeClr val="dk1"/>
+                        </a:fontRef>
+                      </wps:style>
+                      <wps:txbx>
+                        <w:txbxContent>
+                          <w:p>
+                            <w:r>
+                              <w:t>C</w:t>
+                            </w:r>
+                          </w:p>
+                        </w:txbxContent>
+                      </wps:txbx>
+                      <wps:bodyPr rot="0" spcFirstLastPara="0" vertOverflow="overflow" horzOverflow="overflow" vert="horz" wrap="square" lIns="91440" tIns="45720" rIns="91440" bIns="45720" numCol="1" spcCol="0" rtlCol="0" fromWordArt="0" anchor="t" anchorCtr="0" forceAA="0" compatLnSpc="1">
+                        <a:prstTxWarp prst="textNoShape">
+                          <a:avLst/>
+                        </a:prstTxWarp>
+                        <a:noAutofit/>
+                      </wps:bodyPr>
+                    </wps:wsp>
+                  </a:graphicData>
+                </a:graphic>
+              </wp:anchor>
+            </w:drawing>
+          </mc:Choice>
+          <mc:Fallback>
+            <w:pict>
+              <v:shape w14:anchorId="59C34B82" id="Text Box 17" o:spid="_x0000_s1028" type="#_x0000_t202" style="position:absolute;margin-left:13.05pt;margin-top:9.35pt;width:27pt;height:27pt;z-index:251663360;visibility:visible;mso-wrap-style:square;mso-wrap-distance-left:9pt;mso-wrap-distance-top:0;mso-wrap-distance-right:9pt;mso-wrap-distance-bottom:0;mso-position-horizontal:absolute;mso-position-horizontal-relative:text;mso-position-vertical:absolute;mso-position-vertical-relative:text;v-text-anchor:top" o:gfxdata="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" filled="f" stroked="f">
+                <v:textbox>
+                  <w:txbxContent>
+                    <w:p>
+                      <w:r>
+                        <w:t>C</w:t>
+                      </w:r>
+                    </w:p>
+                  </w:txbxContent>
+                </v:textbox>
+                <w10:wrap type="square"/>
+              </v:shape>
+            </w:pict>
+          </mc:Fallback>
+        </mc:AlternateContent>
+      </w:r>
+    </w:p>
+    <w:p>
+      <w:pPr>
+        <w:pStyle w:val="Normal1"/>
+        <w:rPr>
+          <w:rFonts w:eastAsia="Times New Roman"/>
+        </w:rPr>
+      </w:pPr>
+    </w:p>
+    <w:p>
+      <w:pPr>
+        <w:pStyle w:val="Normal1"/>
+        <w:rPr>
+          <w:rFonts w:eastAsia="Times New Roman"/>
+        </w:rPr>
+      </w:pPr>
+    </w:p>
+    <w:p>
+      <w:pPr>
+        <w:pStyle w:val="Normal1"/>
+        <w:rPr>
+          <w:rFonts w:eastAsia="Times New Roman"/>
+        </w:rPr>
+      </w:pPr>
+    </w:p>
+    <w:p>
+      <w:pPr>
+        <w:pStyle w:val="Normal1"/>
+        <w:rPr>
+          <w:rFonts w:eastAsia="Times New Roman"/>
+        </w:rPr>
+      </w:pPr>
+    </w:p>
+    <w:p>
+      <w:pPr>
+        <w:pStyle w:val="Normal1"/>
+        <w:rPr>
+          <w:rFonts w:eastAsia="Times New Roman"/>
+        </w:rPr>
+      </w:pPr>
+    </w:p>
+    <w:p>
+      <w:pPr>
+        <w:pStyle w:val="Normal1"/>
+        <w:rPr>
+          <w:rFonts w:eastAsia="Times New Roman"/>
+        </w:rPr>
+      </w:pPr>
+    </w:p>
+    <w:p>
+      <w:pPr>
+        <w:pStyle w:val="Normal1"/>
+        <w:rPr>
+          <w:rFonts w:eastAsia="Times New Roman"/>
+        </w:rPr>
+      </w:pPr>
+    </w:p>
+    <w:p>
+      <w:pPr>
+        <w:pStyle w:val="Normal1"/>
+        <w:rPr>
+          <w:rFonts w:eastAsia="Times New Roman"/>
+        </w:rPr>
+      </w:pPr>
+    </w:p>
+    <w:p>
+      <w:pPr>
+        <w:pStyle w:val="Normal1"/>
+        <w:rPr>
+          <w:rFonts w:eastAsia="Times New Roman"/>
+        </w:rPr>
+      </w:pPr>
+      <w:bookmarkStart w:id="0" w:name="_GoBack"/>
+      <w:bookmarkEnd w:id="0"/>
+      <w:r>
+        <w:rPr>
+          <w:rFonts w:eastAsia="Times New Roman"/>
+          <w:noProof/>
+          <w:lang w:val="en-US"/>
+        </w:rPr>
+        <mc:AlternateContent>
+          <mc:Choice Requires="wps">
+            <w:drawing>
+              <wp:anchor distT="0" distB="0" distL="114300" distR="114300" simplePos="0" relativeHeight="251665408" behindDoc="0" locked="0" layoutInCell="1" allowOverlap="1" wp14:anchorId="15B85662" wp14:editId="51AE8FBA">
+                <wp:simplePos x="0" y="0"/>
+                <wp:positionH relativeFrom="column">
+                  <wp:posOffset>164465</wp:posOffset>
+                </wp:positionH>
+                <wp:positionV relativeFrom="paragraph">
+                  <wp:posOffset>17780</wp:posOffset>
+                </wp:positionV>
+                <wp:extent cx="342900" cy="342900"/>
+                <wp:effectExtent l="0" t="0" r="0" b="12700"/>
+                <wp:wrapSquare wrapText="bothSides"/>
+                <wp:docPr id="18" name="Text Box 18"/>
+                <wp:cNvGraphicFramePr/>
+                <a:graphic xmlns:a="http://schemas.openxmlformats.org/drawingml/2006/main">
+                  <a:graphicData uri="http://schemas.microsoft.com/office/word/2010/wordprocessingShape">
+                    <wps:wsp>
+                      <wps:cNvSpPr txBox="1"/>
+                      <wps:spPr>
+                        <a:xfrm>
+                          <a:off x="0" y="0"/>
+                          <a:ext cx="342900" cy="342900"/>
+                        </a:xfrm>
+                        <a:prstGeom prst="rect">
+                          <a:avLst/>
+                        </a:prstGeom>
+                        <a:noFill/>
+                        <a:ln>
+                          <a:noFill/>
+                        </a:ln>
+                        <a:effectLst/>
+                      </wps:spPr>
+                      <wps:style>
+                        <a:lnRef idx="0">
+                          <a:schemeClr val="accent1"/>
+                        </a:lnRef>
+                        <a:fillRef idx="0">
+                          <a:schemeClr val="accent1"/>
+                        </a:fillRef>
+                        <a:effectRef idx="0">
+                          <a:schemeClr val="accent1"/>
+                        </a:effectRef>
+                        <a:fontRef idx="minor">
+                          <a:schemeClr val="dk1"/>
+                        </a:fontRef>
+                      </wps:style>
+                      <wps:txbx>
+                        <w:txbxContent>
+                          <w:p>
+                            <w:r>
+                              <w:t>D</w:t>
+                            </w:r>
+                          </w:p>
+                        </w:txbxContent>
+                      </wps:txbx>
+                      <wps:bodyPr rot="0" spcFirstLastPara="0" vertOverflow="overflow" horzOverflow="overflow" vert="horz" wrap="square" lIns="91440" tIns="45720" rIns="91440" bIns="45720" numCol="1" spcCol="0" rtlCol="0" fromWordArt="0" anchor="t" anchorCtr="0" forceAA="0" compatLnSpc="1">
+                        <a:prstTxWarp prst="textNoShape">
+                          <a:avLst/>
+                        </a:prstTxWarp>
+                        <a:noAutofit/>
+                      </wps:bodyPr>
+                    </wps:wsp>
+                  </a:graphicData>
+                </a:graphic>
+              </wp:anchor>
+            </w:drawing>
+          </mc:Choice>
+          <mc:Fallback>
+            <w:pict>
+              <v:shape w14:anchorId="15B85662" id="Text Box 18" o:spid="_x0000_s1029" type="#_x0000_t202" style="position:absolute;margin-left:12.95pt;margin-top:1.4pt;width:27pt;height:27pt;z-index:251665408;visibility:visible;mso-wrap-style:square;mso-wrap-distance-left:9pt;mso-wrap-distance-top:0;mso-wrap-distance-right:9pt;mso-wrap-distance-bottom:0;mso-position-horizontal:absolute;mso-position-horizontal-relative:text;mso-position-vertical:absolute;mso-position-vertical-relative:text;v-text-anchor:top" o:gfxdata="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" filled="f" stroked="f">
+                <v:textbox>
+                  <w:txbxContent>
+                    <w:p>
+                      <w:r>
+                        <w:t>D</w:t>
+                      </w:r>
+                    </w:p>
+                  </w:txbxContent>
+                </v:textbox>
+                <w10:wrap type="square"/>
+              </v:shape>
+            </w:pict>
+          </mc:Fallback>
+        </mc:AlternateContent>
+      </w:r>
+    </w:p>
+    <w:p>
+      <w:pPr>
+        <w:pStyle w:val="Normal1"/>
+        <w:rPr>
+          <w:rFonts w:eastAsia="Times New Roman"/>
+        </w:rPr>
+      </w:pPr>
+    </w:p>
+    <w:p>
+      <w:pPr>
+        <w:pStyle w:val="Normal1"/>
+        <w:rPr>
+          <w:rFonts w:eastAsia="Times New Roman"/>
+        </w:rPr>
+      </w:pPr>
+    </w:p>
+    <w:p>
+      <w:pPr>
+        <w:pStyle w:val="Normal1"/>
+        <w:rPr>
+          <w:rFonts w:eastAsia="Times New Roman"/>
+        </w:rPr>
+      </w:pPr>
+    </w:p>
+    <w:p>
+      <w:pPr>
+        <w:pStyle w:val="Normal1"/>
+        <w:rPr>
+          <w:rFonts w:eastAsia="Times New Roman"/>
+        </w:rPr>
+      </w:pPr>
+    </w:p>
+    <w:p>
+      <w:pPr>
+        <w:pStyle w:val="Normal1"/>
+        <w:rPr>
+          <w:rFonts w:eastAsia="Times New Roman"/>
+        </w:rPr>
+      </w:pPr>
+    </w:p>
+    <w:p>
+      <w:pPr>
+        <w:pStyle w:val="Normal1"/>
+        <w:rPr>
+          <w:rFonts w:eastAsia="Times New Roman"/>
+        </w:rPr>
+      </w:pPr>
+    </w:p>
+    <w:p>
+      <w:pPr>
+        <w:pStyle w:val="Normal1"/>
+        <w:rPr>
+          <w:rFonts w:eastAsia="Times New Roman"/>
+        </w:rPr>
+      </w:pPr>
+    </w:p>
+    <w:p>
+      <w:pPr>
+        <w:pStyle w:val="Normal1"/>
+        <w:rPr>
+          <w:rFonts w:eastAsia="Times New Roman"/>
+        </w:rPr>
+      </w:pPr>
+    </w:p>
+    <w:p>
+      <w:pPr>
+        <w:pStyle w:val="Normal1"/>
+        <w:rPr>
+          <w:rFonts w:eastAsia="Times New Roman"/>
+        </w:rPr>
+      </w:pPr>
+      <w:r>
+        <w:rPr>
+          <w:rFonts w:eastAsia="Times New Roman"/>
+        </w:rPr>
+        <w:t xml:space="preserve">Figure 8. Box-and-whisker plots for the seven most common phyla in the MMETSP dataset. Clockwise from the top left (A) number of input reads, (B) number of </w:t>
       </w:r>
       <w:proofErr w:type="spellStart"/>
       <w:r>
@@ -3127,19 +3850,7 @@
         <w:rPr>
           <w:rFonts w:eastAsia="Times New Roman"/>
         </w:rPr>
-        <w:t xml:space="preserve"> in the assembly</w:t>
-      </w:r>
-      <w:r>
-        <w:rPr>
-          <w:rFonts w:eastAsia="Times New Roman"/>
-        </w:rPr>
-        <w:t>, (C</w:t>
-      </w:r>
-      <w:r>
-        <w:rPr>
-          <w:rFonts w:eastAsia="Times New Roman"/>
-        </w:rPr>
-        <w:t xml:space="preserve">) unique </w:t>
+        <w:t xml:space="preserve"> in the assembly, (C) unique </w:t>
       </w:r>
       <w:r>
         <w:rPr>
@@ -3179,54 +3890,55 @@
         <w:rPr>
           <w:rFonts w:eastAsia="Times New Roman"/>
         </w:rPr>
-        <w:t>=25) in the assembly</w:t>
-      </w:r>
-      <w:r>
-        <w:rPr>
-          <w:rFonts w:eastAsia="Times New Roman"/>
-        </w:rPr>
-        <w:t xml:space="preserve">, (D) mean </w:t>
-      </w:r>
-      <w:r>
-        <w:rPr>
-          <w:rFonts w:eastAsia="Times New Roman"/>
-        </w:rPr>
-        <w:t xml:space="preserve">percentage open </w:t>
-      </w:r>
-      <w:r>
-        <w:rPr>
-          <w:rFonts w:eastAsia="Times New Roman"/>
-        </w:rPr>
-        <w:t>reading frame (ORF).</w:t>
-      </w:r>
-    </w:p>
-    <w:p>
-      <w:pPr>
-        <w:pStyle w:val="Normal1"/>
-        <w:rPr>
-          <w:rFonts w:eastAsia="Times New Roman"/>
-        </w:rPr>
-      </w:pPr>
-    </w:p>
-    <w:p>
-      <w:pPr>
-        <w:pBdr>
-          <w:top w:val="none" w:sz="0" w:space="0" w:color="auto"/>
-          <w:left w:val="none" w:sz="0" w:space="0" w:color="auto"/>
-          <w:bottom w:val="none" w:sz="0" w:space="0" w:color="auto"/>
-          <w:right w:val="none" w:sz="0" w:space="0" w:color="auto"/>
-          <w:between w:val="none" w:sz="0" w:space="0" w:color="auto"/>
-        </w:pBdr>
-        <w:spacing w:line="240" w:lineRule="auto"/>
-        <w:rPr>
-          <w:rFonts w:eastAsia="Times New Roman"/>
-        </w:rPr>
-      </w:pPr>
-      <w:r>
-        <w:rPr>
-          <w:rFonts w:eastAsia="Times New Roman"/>
-        </w:rPr>
-        <w:br w:type="page"/>
+        <w:t xml:space="preserve"> </w:t>
+      </w:r>
+      <w:r>
+        <w:rPr>
+          <w:rFonts w:eastAsia="Times New Roman"/>
+        </w:rPr>
+        <w:t>=</w:t>
+      </w:r>
+      <w:r>
+        <w:rPr>
+          <w:rFonts w:eastAsia="Times New Roman"/>
+        </w:rPr>
+        <w:t xml:space="preserve"> </w:t>
+      </w:r>
+      <w:r>
+        <w:rPr>
+          <w:rFonts w:eastAsia="Times New Roman"/>
+        </w:rPr>
+        <w:t>25) in the assembly, (D) mean percentage open reading frame (ORF).</w:t>
+      </w:r>
+      <w:r>
+        <w:rPr>
+          <w:rFonts w:eastAsia="Times New Roman"/>
+        </w:rPr>
+        <w:t xml:space="preserve"> Groups sharing a letter in the top margin were compared using </w:t>
+      </w:r>
+      <w:r>
+        <w:rPr>
+          <w:rFonts w:eastAsia="Times New Roman"/>
+        </w:rPr>
+        <w:t xml:space="preserve">Tukey’s </w:t>
+      </w:r>
+      <w:r>
+        <w:rPr>
+          <w:rFonts w:eastAsia="Times New Roman"/>
+        </w:rPr>
+        <w:t>HSD</w:t>
+      </w:r>
+      <w:r>
+        <w:rPr>
+          <w:rFonts w:eastAsia="Times New Roman"/>
+        </w:rPr>
+        <w:t xml:space="preserve"> post-hoc range test of multiple pairwise comparisons was used in conjunction with</w:t>
+      </w:r>
+      <w:r>
+        <w:rPr>
+          <w:rFonts w:eastAsia="Times New Roman"/>
+        </w:rPr>
+        <w:t xml:space="preserve"> an ANOVA.</w:t>
       </w:r>
     </w:p>
     <w:p>
@@ -3506,14 +4218,6 @@
   <w16cid:commentId w16cid:paraId="7AADE12C" w16cid:durableId="1E9EE5D9"/>
   <w16cid:commentId w16cid:paraId="7638F550" w16cid:durableId="1E9EE5C3"/>
 </w16cid:commentsIds>
-</file>
-
-<file path=word/people.xml><?xml version="1.0" encoding="utf-8"?>
-<w15:people xmlns:wpc="http://schemas.microsoft.com/office/word/2010/wordprocessingCanvas" xmlns:mo="http://schemas.microsoft.com/office/mac/office/2008/main" xmlns:mc="http://schemas.openxmlformats.org/markup-compatibility/2006" xmlns:mv="urn:schemas-microsoft-com:mac:vml" xmlns:o="urn:schemas-microsoft-com:office:office" xmlns:r="http://schemas.openxmlformats.org/officeDocument/2006/relationships" xmlns:m="http://schemas.openxmlformats.org/officeDocument/2006/math" xmlns:v="urn:schemas-microsoft-com:vml" xmlns:wp14="http://schemas.microsoft.com/office/word/2010/wordprocessingDrawing" xmlns:wp="http://schemas.openxmlformats.org/drawingml/2006/wordprocessingDrawing" xmlns:w10="urn:schemas-microsoft-com:office:word" xmlns:w="http://schemas.openxmlformats.org/wordprocessingml/2006/main" xmlns:w14="http://schemas.microsoft.com/office/word/2010/wordml" xmlns:w15="http://schemas.microsoft.com/office/word/2012/wordml" xmlns:wpg="http://schemas.microsoft.com/office/word/2010/wordprocessingGroup" xmlns:wpi="http://schemas.microsoft.com/office/word/2010/wordprocessingInk" xmlns:wne="http://schemas.microsoft.com/office/word/2006/wordml" xmlns:wps="http://schemas.microsoft.com/office/word/2010/wordprocessingShape" mc:Ignorable="w14 w15 wp14">
-  <w15:person w15:author="Harriet Alexander">
-    <w15:presenceInfo w15:providerId="Windows Live" w15:userId="f5a2885c-fc77-4bf2-9fe7-f5614e57b9da"/>
-  </w15:person>
-</w15:people>
 </file>
 
 <file path=word/styles.xml><?xml version="1.0" encoding="utf-8"?>
@@ -4375,7 +5079,7 @@
 </file>
 
 <file path=customXml/itemProps1.xml><?xml version="1.0" encoding="utf-8"?>
-<ds:datastoreItem xmlns:ds="http://schemas.openxmlformats.org/officeDocument/2006/customXml" ds:itemID="{603EFFEA-B9FB-7D4F-9620-A163D90223F3}">
+<ds:datastoreItem xmlns:ds="http://schemas.openxmlformats.org/officeDocument/2006/customXml" ds:itemID="{32E33207-5989-F64E-A0F4-BB54050AC41E}">
   <ds:schemaRefs>
     <ds:schemaRef ds:uri="http://schemas.openxmlformats.org/officeDocument/2006/bibliography"/>
   </ds:schemaRefs>

</xml_diff>